<commit_message>
Added msphere mussel paper
</commit_message>
<xml_diff>
--- a/CV_Grad_School.docx
+++ b/CV_Grad_School.docx
@@ -660,7 +660,7 @@
           <w:shd w:val="clear" w:color="auto" w:fill="FFFFFF"/>
           <w:lang w:val="en-US-POSIX"/>
         </w:rPr>
-        <w:t xml:space="preserve">Denef VJ, Carrick HJ, Burtner AM, Cavaletto J, </w:t>
+        <w:t xml:space="preserve">Denef VJ, Carrick HJ, Cavaletto J, </w:t>
       </w:r>
       <w:r>
         <w:rPr>
@@ -685,18 +685,16 @@
           <w:shd w:val="clear" w:color="auto" w:fill="FFFFFF"/>
           <w:lang w:val="en-US-POSIX"/>
         </w:rPr>
-        <w:t>lladino D, Props R,</w:t>
-      </w:r>
-    </w:p>
-    <w:p>
-      <w:pPr>
-        <w:spacing w:line="276" w:lineRule="auto"/>
-        <w:rPr>
-          <w:rFonts w:ascii="Calisto MT" w:eastAsia="Times New Roman" w:hAnsi="Calisto MT" w:cs="Times New Roman"/>
-          <w:shd w:val="clear" w:color="auto" w:fill="FFFFFF"/>
-          <w:lang w:val="en-US-POSIX"/>
-        </w:rPr>
-      </w:pPr>
+        <w:t>lladino D</w:t>
+      </w:r>
+      <w:r>
+        <w:rPr>
+          <w:rFonts w:ascii="Calisto MT" w:eastAsia="Times New Roman" w:hAnsi="Calisto MT" w:cs="Times New Roman"/>
+          <w:shd w:val="clear" w:color="auto" w:fill="FFFFFF"/>
+          <w:lang w:val="en-US-POSIX"/>
+        </w:rPr>
+        <w:t>,</w:t>
+      </w:r>
       <w:r>
         <w:rPr>
           <w:rFonts w:ascii="Calisto MT" w:eastAsia="Times New Roman" w:hAnsi="Calisto MT" w:cs="Times New Roman"/>
@@ -711,65 +709,15 @@
           <w:shd w:val="clear" w:color="auto" w:fill="FFFFFF"/>
           <w:lang w:val="en-US-POSIX"/>
         </w:rPr>
-        <w:tab/>
-      </w:r>
-      <w:r>
-        <w:rPr>
-          <w:rFonts w:ascii="Calisto MT" w:eastAsia="Times New Roman" w:hAnsi="Calisto MT" w:cs="Times New Roman"/>
-          <w:shd w:val="clear" w:color="auto" w:fill="FFFFFF"/>
-          <w:lang w:val="en-US-POSIX"/>
-        </w:rPr>
-        <w:t>S</w:t>
-      </w:r>
-      <w:r>
-        <w:rPr>
-          <w:rFonts w:ascii="Calisto MT" w:eastAsia="Times New Roman" w:hAnsi="Calisto MT" w:cs="Times New Roman"/>
-          <w:shd w:val="clear" w:color="auto" w:fill="FFFFFF"/>
-          <w:lang w:val="en-US-POSIX"/>
-        </w:rPr>
-        <w:t xml:space="preserve">chmidt </w:t>
-      </w:r>
-      <w:r>
-        <w:rPr>
-          <w:rFonts w:ascii="Calisto MT" w:eastAsia="Times New Roman" w:hAnsi="Calisto MT" w:cs="Times New Roman"/>
-          <w:shd w:val="clear" w:color="auto" w:fill="FFFFFF"/>
-          <w:lang w:val="en-US-POSIX"/>
-        </w:rPr>
-        <w:t>ML,</w:t>
-      </w:r>
-      <w:r>
-        <w:rPr>
-          <w:rFonts w:ascii="Calisto MT" w:eastAsia="Times New Roman" w:hAnsi="Calisto MT" w:cs="Times New Roman"/>
-          <w:shd w:val="clear" w:color="auto" w:fill="FFFFFF"/>
-          <w:lang w:val="en-US-POSIX"/>
-        </w:rPr>
-        <w:t xml:space="preserve"> </w:t>
-      </w:r>
-      <w:r>
-        <w:rPr>
-          <w:rFonts w:ascii="Calisto MT" w:eastAsia="Times New Roman" w:hAnsi="Calisto MT" w:cs="Times New Roman"/>
-          <w:shd w:val="clear" w:color="auto" w:fill="FFFFFF"/>
-          <w:lang w:val="en-US-POSIX"/>
-        </w:rPr>
         <w:t>Vanderploeg HA (</w:t>
       </w:r>
       <w:r>
         <w:rPr>
           <w:rFonts w:ascii="Calisto MT" w:eastAsia="Times New Roman" w:hAnsi="Calisto MT" w:cs="Times New Roman"/>
-          <w:i/>
-          <w:shd w:val="clear" w:color="auto" w:fill="FFFFFF"/>
-          <w:lang w:val="en-US-POSIX"/>
-        </w:rPr>
-        <w:t>Under</w:t>
-      </w:r>
-      <w:r>
-        <w:rPr>
-          <w:rFonts w:ascii="Calisto MT" w:eastAsia="Times New Roman" w:hAnsi="Calisto MT" w:cs="Times New Roman"/>
-          <w:i/>
-          <w:shd w:val="clear" w:color="auto" w:fill="FFFFFF"/>
-          <w:lang w:val="en-US-POSIX"/>
-        </w:rPr>
-        <w:t xml:space="preserve"> Review</w:t>
+          <w:shd w:val="clear" w:color="auto" w:fill="FFFFFF"/>
+          <w:lang w:val="en-US-POSIX"/>
+        </w:rPr>
+        <w:t>2017</w:t>
       </w:r>
       <w:r>
         <w:rPr>
@@ -787,7 +735,7 @@
           <w:shd w:val="clear" w:color="auto" w:fill="FFFFFF"/>
           <w:lang w:val="en-US-POSIX"/>
         </w:rPr>
-        <w:t>Lake bacterial assemblage composition is sens</w:t>
+        <w:t>Lake</w:t>
       </w:r>
       <w:r>
         <w:rPr>
@@ -797,7 +745,8 @@
           <w:shd w:val="clear" w:color="auto" w:fill="FFFFFF"/>
           <w:lang w:val="en-US-POSIX"/>
         </w:rPr>
-        <w:t>itive</w:t>
+        <w:br/>
+        <w:t xml:space="preserve"> </w:t>
       </w:r>
       <w:r>
         <w:rPr>
@@ -807,6 +756,76 @@
           <w:shd w:val="clear" w:color="auto" w:fill="FFFFFF"/>
           <w:lang w:val="en-US-POSIX"/>
         </w:rPr>
+        <w:tab/>
+      </w:r>
+      <w:r>
+        <w:rPr>
+          <w:rFonts w:ascii="Calisto MT" w:eastAsia="Times New Roman" w:hAnsi="Calisto MT" w:cs="Times New Roman"/>
+          <w:bCs/>
+          <w:color w:val="222222"/>
+          <w:shd w:val="clear" w:color="auto" w:fill="FFFFFF"/>
+          <w:lang w:val="en-US-POSIX"/>
+        </w:rPr>
+        <w:t>bacterial assemblage composition is sens</w:t>
+      </w:r>
+      <w:r>
+        <w:rPr>
+          <w:rFonts w:ascii="Calisto MT" w:eastAsia="Times New Roman" w:hAnsi="Calisto MT" w:cs="Times New Roman"/>
+          <w:bCs/>
+          <w:color w:val="222222"/>
+          <w:shd w:val="clear" w:color="auto" w:fill="FFFFFF"/>
+          <w:lang w:val="en-US-POSIX"/>
+        </w:rPr>
+        <w:t xml:space="preserve">itive </w:t>
+      </w:r>
+      <w:r>
+        <w:rPr>
+          <w:rFonts w:ascii="Calisto MT" w:eastAsia="Times New Roman" w:hAnsi="Calisto MT" w:cs="Times New Roman"/>
+          <w:bCs/>
+          <w:color w:val="222222"/>
+          <w:shd w:val="clear" w:color="auto" w:fill="FFFFFF"/>
+          <w:lang w:val="en-US-POSIX"/>
+        </w:rPr>
+        <w:t xml:space="preserve">to biological </w:t>
+      </w:r>
+      <w:r>
+        <w:rPr>
+          <w:rFonts w:ascii="Calisto MT" w:eastAsia="Times New Roman" w:hAnsi="Calisto MT" w:cs="Times New Roman"/>
+          <w:bCs/>
+          <w:color w:val="222222"/>
+          <w:shd w:val="clear" w:color="auto" w:fill="FFFFFF"/>
+          <w:lang w:val="en-US-POSIX"/>
+        </w:rPr>
+        <w:t>disturbance</w:t>
+      </w:r>
+      <w:r>
+        <w:rPr>
+          <w:rFonts w:ascii="Calisto MT" w:eastAsia="Times New Roman" w:hAnsi="Calisto MT" w:cs="Times New Roman"/>
+          <w:bCs/>
+          <w:color w:val="222222"/>
+          <w:shd w:val="clear" w:color="auto" w:fill="FFFFFF"/>
+          <w:lang w:val="en-US-POSIX"/>
+        </w:rPr>
+        <w:t xml:space="preserve"> </w:t>
+      </w:r>
+      <w:r>
+        <w:rPr>
+          <w:rFonts w:ascii="Calisto MT" w:eastAsia="Times New Roman" w:hAnsi="Calisto MT" w:cs="Times New Roman"/>
+          <w:bCs/>
+          <w:color w:val="222222"/>
+          <w:shd w:val="clear" w:color="auto" w:fill="FFFFFF"/>
+          <w:lang w:val="en-US-POSIX"/>
+        </w:rPr>
+        <w:t>caused by an invasive filter</w:t>
+      </w:r>
+      <w:r>
+        <w:rPr>
+          <w:rFonts w:ascii="Calisto MT" w:eastAsia="Times New Roman" w:hAnsi="Calisto MT" w:cs="Times New Roman"/>
+          <w:bCs/>
+          <w:color w:val="222222"/>
+          <w:shd w:val="clear" w:color="auto" w:fill="FFFFFF"/>
+          <w:lang w:val="en-US-POSIX"/>
+        </w:rPr>
         <w:br/>
         <w:t xml:space="preserve"> </w:t>
       </w:r>
@@ -819,7 +838,6 @@
           <w:lang w:val="en-US-POSIX"/>
         </w:rPr>
         <w:tab/>
-        <w:t xml:space="preserve">to biological </w:t>
       </w:r>
       <w:r>
         <w:rPr>
@@ -829,14 +847,41 @@
           <w:shd w:val="clear" w:color="auto" w:fill="FFFFFF"/>
           <w:lang w:val="en-US-POSIX"/>
         </w:rPr>
-        <w:t>disturbance</w:t>
-      </w:r>
-      <w:r>
-        <w:rPr>
-          <w:rFonts w:ascii="Calisto MT" w:eastAsia="Times New Roman" w:hAnsi="Calisto MT" w:cs="Times New Roman"/>
-          <w:bCs/>
-          <w:color w:val="222222"/>
-          <w:shd w:val="clear" w:color="auto" w:fill="FFFFFF"/>
+        <w:t xml:space="preserve">feeder. </w:t>
+      </w:r>
+      <w:r>
+        <w:rPr>
+          <w:rFonts w:ascii="Calisto MT" w:eastAsia="Times New Roman" w:hAnsi="Calisto MT" w:cs="Arial"/>
+          <w:i/>
+          <w:color w:val="000000"/>
+          <w:shd w:val="clear" w:color="auto" w:fill="FFFFFF"/>
+          <w:lang w:val="en-US-POSIX"/>
+        </w:rPr>
+        <w:t>mSphere</w:t>
+      </w:r>
+      <w:r>
+        <w:rPr>
+          <w:rFonts w:ascii="Calisto MT" w:eastAsia="Times New Roman" w:hAnsi="Calisto MT" w:cs="Arial"/>
+          <w:color w:val="000000"/>
+          <w:shd w:val="clear" w:color="auto" w:fill="FFFFFF"/>
+          <w:lang w:val="en-US-POSIX"/>
+        </w:rPr>
+        <w:t xml:space="preserve"> 2:e00189-17</w:t>
+      </w:r>
+      <w:bookmarkStart w:id="0" w:name="_GoBack"/>
+      <w:bookmarkEnd w:id="0"/>
+      <w:r>
+        <w:rPr>
+          <w:rFonts w:ascii="Calisto MT" w:eastAsia="Times New Roman" w:hAnsi="Calisto MT" w:cs="Arial"/>
+          <w:color w:val="000000"/>
+          <w:shd w:val="clear" w:color="auto" w:fill="FFFFFF"/>
+          <w:lang w:val="en-US-POSIX"/>
+        </w:rPr>
+        <w:t>.</w:t>
+      </w:r>
+      <w:r>
+        <w:rPr>
+          <w:rFonts w:ascii="Calisto MT" w:eastAsia="Times New Roman" w:hAnsi="Calisto MT" w:cs="Times New Roman"/>
           <w:lang w:val="en-US-POSIX"/>
         </w:rPr>
         <w:t xml:space="preserve"> </w:t>
@@ -844,34 +889,35 @@
       <w:r>
         <w:rPr>
           <w:rFonts w:ascii="Calisto MT" w:eastAsia="Times New Roman" w:hAnsi="Calisto MT" w:cs="Times New Roman"/>
-          <w:bCs/>
-          <w:color w:val="222222"/>
-          <w:shd w:val="clear" w:color="auto" w:fill="FFFFFF"/>
-          <w:lang w:val="en-US-POSIX"/>
-        </w:rPr>
-        <w:t xml:space="preserve">caused by an invasive filter feeder. </w:t>
-      </w:r>
-      <w:r>
-        <w:rPr>
-          <w:rFonts w:ascii="Calisto MT" w:eastAsia="Times New Roman" w:hAnsi="Calisto MT" w:cs="Times New Roman"/>
-          <w:bCs/>
-          <w:i/>
-          <w:color w:val="222222"/>
-          <w:shd w:val="clear" w:color="auto" w:fill="FFFFFF"/>
-          <w:lang w:val="en-US-POSIX"/>
-        </w:rPr>
-        <w:t>ISME.</w:t>
-      </w:r>
-    </w:p>
-    <w:p>
-      <w:pPr>
-        <w:spacing w:line="276" w:lineRule="auto"/>
-        <w:rPr>
-          <w:rFonts w:ascii="Calisto MT" w:eastAsia="Times New Roman" w:hAnsi="Calisto MT" w:cs="Times New Roman"/>
-          <w:shd w:val="clear" w:color="auto" w:fill="FFFFFF"/>
-          <w:lang w:val="en-US-POSIX"/>
-        </w:rPr>
-      </w:pPr>
+          <w:lang w:val="en-US-POSIX"/>
+        </w:rPr>
+        <w:t>doi:</w:t>
+      </w:r>
+      <w:r>
+        <w:rPr>
+          <w:rFonts w:ascii="Calisto MT" w:eastAsia="Times New Roman" w:hAnsi="Calisto MT" w:cs="Arial"/>
+          <w:color w:val="000000"/>
+          <w:shd w:val="clear" w:color="auto" w:fill="FFFFFF"/>
+        </w:rPr>
+        <w:t xml:space="preserve"> </w:t>
+      </w:r>
+      <w:r>
+        <w:rPr>
+          <w:rFonts w:ascii="Calisto MT" w:eastAsia="Times New Roman" w:hAnsi="Calisto MT" w:cs="Arial"/>
+          <w:color w:val="000000"/>
+          <w:shd w:val="clear" w:color="auto" w:fill="FFFFFF"/>
+          <w:lang w:val="en-US-POSIX"/>
+        </w:rPr>
+        <w:t>10.1128/mSphere.00189-17</w:t>
+      </w:r>
+      <w:r>
+        <w:rPr>
+          <w:rFonts w:ascii="Calisto MT" w:eastAsia="Times New Roman" w:hAnsi="Calisto MT" w:cs="Times New Roman"/>
+          <w:shd w:val="clear" w:color="auto" w:fill="FFFFFF"/>
+          <w:lang w:val="en-US-POSIX"/>
+        </w:rPr>
+        <w:br/>
+      </w:r>
       <w:r>
         <w:rPr>
           <w:rFonts w:ascii="Calisto MT" w:eastAsia="Times New Roman" w:hAnsi="Calisto MT" w:cs="Times New Roman"/>
@@ -1043,7 +1089,15 @@
           <w:shd w:val="clear" w:color="auto" w:fill="FFFFFF"/>
           <w:lang w:val="en-US-POSIX"/>
         </w:rPr>
-        <w:t>rvation Agents and Nucleic Acid</w:t>
+        <w:t>rvation</w:t>
+      </w:r>
+      <w:r>
+        <w:rPr>
+          <w:rFonts w:ascii="Calisto MT" w:eastAsia="Times New Roman" w:hAnsi="Calisto MT" w:cs="Times New Roman"/>
+          <w:shd w:val="clear" w:color="auto" w:fill="FFFFFF"/>
+          <w:lang w:val="en-US-POSIX"/>
+        </w:rPr>
+        <w:t xml:space="preserve"> Agents and Nucleic Acid</w:t>
       </w:r>
     </w:p>
     <w:p>
@@ -2717,8 +2771,6 @@
           <w:rFonts w:ascii="Calisto MT" w:hAnsi="Calisto MT"/>
         </w:rPr>
       </w:pPr>
-      <w:bookmarkStart w:id="0" w:name="_GoBack"/>
-      <w:bookmarkEnd w:id="0"/>
     </w:p>
     <w:p>
       <w:pPr>
@@ -4544,7 +4596,7 @@
 </file>
 
 <file path=customXml/itemProps1.xml><?xml version="1.0" encoding="utf-8"?>
-<ds:datastoreItem xmlns:ds="http://schemas.openxmlformats.org/officeDocument/2006/customXml" ds:itemID="{9A3AF7C7-9AB3-4D43-9A58-3864B63D01DC}">
+<ds:datastoreItem xmlns:ds="http://schemas.openxmlformats.org/officeDocument/2006/customXml" ds:itemID="{48D81A4D-4F16-FF4E-B18B-59E9F8302DA8}">
   <ds:schemaRefs>
     <ds:schemaRef ds:uri="http://schemas.openxmlformats.org/officeDocument/2006/bibliography"/>
   </ds:schemaRefs>

</xml_diff>